<commit_message>
petit canvi pag. 7 informe
</commit_message>
<xml_diff>
--- a/p3_3/doc/informe_prac3sessio3.docx
+++ b/p3_3/doc/informe_prac3sessio3.docx
@@ -4072,6 +4072,14 @@
           <w:iCs w:val="0"/>
         </w:rPr>
         <w:t xml:space="preserve"> no sol·licitada.</w:t>
+      </w:r>
+    </w:p>
+    <w:p>
+      <w:pPr>
+        <w:rPr/>
+      </w:pPr>
+      <w:r>
+        <w:br w:type="page"/>
       </w:r>
     </w:p>
     <w:p>

</xml_diff>